<commit_message>
plotted part 1 of A2 with the polynomial order against the average RMSE
</commit_message>
<xml_diff>
--- a/A2/a2_questions.docx
+++ b/A2/a2_questions.docx
@@ -36,7 +36,15 @@
     </w:p>
     <w:p>
       <w:r>
-        <w:t>Our journey began by importing the training dataset, "training_data.csv." This dataset consisted of RPM, Load, Hardness, and Wear_Rate columns. Fortunately, the data was relatively clean and did not require extensive preprocessing, which allowed us to focus on the modeling process.</w:t>
+        <w:t xml:space="preserve">Our journey began by importing the training dataset, "training_data.csv." This dataset consisted of RPM, Load, Hardness, and </w:t>
+      </w:r>
+      <w:proofErr w:type="spellStart"/>
+      <w:r>
+        <w:t>Wear_Rate</w:t>
+      </w:r>
+      <w:proofErr w:type="spellEnd"/>
+      <w:r>
+        <w:t xml:space="preserve"> columns. Fortunately, the data was relatively clean and did not require extensive preprocessing, which allowed us to focus on the modeling process.</w:t>
       </w:r>
     </w:p>
     <w:p/>
@@ -63,8 +71,13 @@
     </w:p>
     <w:p/>
     <w:p>
-      <w:r>
-        <w:t>![Polynomial Order vs. Average RMSE](polynomial_order_vs_rmse.png)</w:t>
+      <w:proofErr w:type="gramStart"/>
+      <w:r>
+        <w:t>![</w:t>
+      </w:r>
+      <w:proofErr w:type="gramEnd"/>
+      <w:r>
+        <w:t>Polynomial Order vs. Average RMSE](polynomial_order_vs_rmse.png)</w:t>
       </w:r>
     </w:p>
     <w:p>
@@ -75,7 +88,15 @@
     <w:p>
       <w:r>
         <w:lastRenderedPageBreak/>
-        <w:t>The principle of 5-fold cross-validation entails splitting the data into five subsets, known as folds. During each iteration, one fold is designated as the validation set, while the remaining four folds serve as the training data. RMSE is calculated for each fold, and the average RMSE across all folds is reported. This technique ensures that our models' predictive performance is evaluated comprehensively and helps us assess their generalizability to unseen data.</w:t>
+        <w:t xml:space="preserve">The principle of 5-fold cross-validation entails splitting the data into five subsets, known as folds. During each iteration, </w:t>
+      </w:r>
+      <w:proofErr w:type="gramStart"/>
+      <w:r>
+        <w:t>one fold</w:t>
+      </w:r>
+      <w:proofErr w:type="gramEnd"/>
+      <w:r>
+        <w:t xml:space="preserve"> is designated as the validation set, while the remaining four folds serve as the training data. RMSE is calculated for each fold, and the average RMSE across all folds is reported. This technique ensures that our models' predictive performance is evaluated comprehensively and helps us assess their generalizability to unseen data.</w:t>
       </w:r>
     </w:p>
     <w:p/>
@@ -99,6 +120,15 @@
       <w:r>
         <w:t>### Results</w:t>
       </w:r>
+      <w:r>
+        <w:t xml:space="preserve"> </w:t>
+      </w:r>
+      <w:r>
+        <w:rPr>
+          <w:color w:val="FF0000"/>
+        </w:rPr>
+        <w:t>CHANGE</w:t>
+      </w:r>
     </w:p>
     <w:p>
       <w:r>
@@ -113,7 +143,15 @@
     </w:p>
     <w:p>
       <w:r>
-        <w:t>To ensure that our models can be evaluated on a separate test dataset, we used Python's joblib library to save the best-performing models from both Part 1 and Part 2. These saved models can undergo rigorous testing to validate their real-world predictive performance.</w:t>
+        <w:t xml:space="preserve">To ensure that our models can be evaluated on a separate test dataset, we used Python's </w:t>
+      </w:r>
+      <w:proofErr w:type="spellStart"/>
+      <w:r>
+        <w:t>joblib</w:t>
+      </w:r>
+      <w:proofErr w:type="spellEnd"/>
+      <w:r>
+        <w:t xml:space="preserve"> library to save the best-performing models from both Part 1 and Part 2. These saved models can undergo rigorous testing to validate their real-world predictive performance.</w:t>
       </w:r>
     </w:p>
     <w:p/>

</xml_diff>

<commit_message>
revising A2 questions document
</commit_message>
<xml_diff>
--- a/A2/a2_questions.docx
+++ b/A2/a2_questions.docx
@@ -3,196 +3,659 @@
 <w:document xmlns:wpc="http://schemas.microsoft.com/office/word/2010/wordprocessingCanvas" xmlns:cx="http://schemas.microsoft.com/office/drawing/2014/chartex" xmlns:cx1="http://schemas.microsoft.com/office/drawing/2015/9/8/chartex" xmlns:cx2="http://schemas.microsoft.com/office/drawing/2015/10/21/chartex" xmlns:cx3="http://schemas.microsoft.com/office/drawing/2016/5/9/chartex" xmlns:cx4="http://schemas.microsoft.com/office/drawing/2016/5/10/chartex" xmlns:cx5="http://schemas.microsoft.com/office/drawing/2016/5/11/chartex" xmlns:cx6="http://schemas.microsoft.com/office/drawing/2016/5/12/chartex" xmlns:cx7="http://schemas.microsoft.com/office/drawing/2016/5/13/chartex" xmlns:cx8="http://schemas.microsoft.com/office/drawing/2016/5/14/chartex" xmlns:mc="http://schemas.openxmlformats.org/markup-compatibility/2006" xmlns:aink="http://schemas.microsoft.com/office/drawing/2016/ink" xmlns:am3d="http://schemas.microsoft.com/office/drawing/2017/model3d" xmlns:o="urn:schemas-microsoft-com:office:office" xmlns:oel="http://schemas.microsoft.com/office/2019/extlst" xmlns:r="http://schemas.openxmlformats.org/officeDocument/2006/relationships" xmlns:m="http://schemas.openxmlformats.org/officeDocument/2006/math" xmlns:v="urn:schemas-microsoft-com:vml" xmlns:wp14="http://schemas.microsoft.com/office/word/2010/wordprocessingDrawing" xmlns:wp="http://schemas.openxmlformats.org/drawingml/2006/wordprocessingDrawing" xmlns:w10="urn:schemas-microsoft-com:office:word" xmlns:w="http://schemas.openxmlformats.org/wordprocessingml/2006/main" xmlns:w14="http://schemas.microsoft.com/office/word/2010/wordml" xmlns:w15="http://schemas.microsoft.com/office/word/2012/wordml" xmlns:w16cex="http://schemas.microsoft.com/office/word/2018/wordml/cex" xmlns:w16cid="http://schemas.microsoft.com/office/word/2016/wordml/cid" xmlns:w16="http://schemas.microsoft.com/office/word/2018/wordml" xmlns:w16sdtdh="http://schemas.microsoft.com/office/word/2020/wordml/sdtdatahash" xmlns:w16se="http://schemas.microsoft.com/office/word/2015/wordml/symex" xmlns:wpg="http://schemas.microsoft.com/office/word/2010/wordprocessingGroup" xmlns:wpi="http://schemas.microsoft.com/office/word/2010/wordprocessingInk" xmlns:wne="http://schemas.microsoft.com/office/word/2006/wordml" xmlns:wps="http://schemas.microsoft.com/office/word/2010/wordprocessingShape" mc:Ignorable="w14 w15 w16se w16cid w16 w16cex w16sdtdh wp14">
   <w:body>
     <w:p>
+      <w:pPr>
+        <w:pStyle w:val="Heading1"/>
+      </w:pPr>
       <w:r>
         <w:t>A2: Regression Model Selection in Predicting Wear Rate of Mechanical Component</w:t>
       </w:r>
     </w:p>
     <w:p>
-      <w:r>
-        <w:t>Discussion:</w:t>
-      </w:r>
-    </w:p>
-    <w:p>
-      <w:r>
-        <w:t>## Introduction</w:t>
-      </w:r>
-    </w:p>
-    <w:p>
-      <w:r>
-        <w:t>In the field of mechanical engineering, predicting the wear rate of components is crucial for ensuring the reliability and longevity of machinery. To tackle this challenge, we embarked on a journey of data analysis and predictive modeling. Our goal was to create accurate models for estimating wear rates based on three fundamental features: rotational speed (RPM), normal load (Load), and material hardness (Hardness). We employed polynomial regression models of varying degrees and introduced Ridge regularization to enhance predictive accuracy. Additionally, we adopted 5-fold cross-validation to assess model generalization.</w:t>
-      </w:r>
-    </w:p>
-    <w:p/>
-    <w:p>
-      <w:r>
-        <w:t>## Part 1: Polynomial Models</w:t>
-      </w:r>
-    </w:p>
-    <w:p/>
-    <w:p>
-      <w:r>
-        <w:t>### Data Preprocessing</w:t>
-      </w:r>
-    </w:p>
-    <w:p>
-      <w:r>
-        <w:t xml:space="preserve">Our journey began by importing the training dataset, "training_data.csv." This dataset consisted of RPM, Load, Hardness, and </w:t>
-      </w:r>
-      <w:proofErr w:type="spellStart"/>
-      <w:r>
-        <w:t>Wear_Rate</w:t>
-      </w:r>
-      <w:proofErr w:type="spellEnd"/>
-      <w:r>
-        <w:t xml:space="preserve"> columns. Fortunately, the data was relatively clean and did not require extensive preprocessing, which allowed us to focus on the modeling process.</w:t>
-      </w:r>
-    </w:p>
-    <w:p/>
-    <w:p>
-      <w:r>
-        <w:t>### Polynomial Regression with Cross-Validation</w:t>
-      </w:r>
-    </w:p>
-    <w:p>
-      <w:r>
-        <w:t>To understand the relationship between our input features and wear rate, we constructed polynomial regression models with degrees ranging from 1 to 6. For each degree, we generated polynomial features based on RPM, Load, and Hardness. The pivotal step was applying 5-fold cross-validation to evaluate model performance. We leveraged the Root Mean Square Error (RMSE) as our performance metric—a crucial measure of predictive accuracy.</w:t>
-      </w:r>
-    </w:p>
-    <w:p/>
-    <w:p>
-      <w:r>
-        <w:t>### Results</w:t>
-      </w:r>
-    </w:p>
-    <w:p>
-      <w:r>
-        <w:t>Our exploration yielded a significant insight: the polynomial order that minimized the average RMSE across the 5 folds was 4. This finding suggests that a polynomial regression model of degree 4 provides the best representation of the intricate relationship between input features and wear rate. To visualize this relationship, we created a graph depicting the correlation between polynomial order and average RMSE.</w:t>
-      </w:r>
-    </w:p>
-    <w:p/>
+      <w:pPr>
+        <w:pStyle w:val="Heading2"/>
+        <w:rPr>
+          <w:b/>
+          <w:bCs/>
+          <w:sz w:val="32"/>
+          <w:szCs w:val="32"/>
+        </w:rPr>
+      </w:pPr>
+      <w:r>
+        <w:rPr>
+          <w:b/>
+          <w:bCs/>
+          <w:sz w:val="32"/>
+          <w:szCs w:val="32"/>
+        </w:rPr>
+        <w:t>Part 1: Polynomial Models</w:t>
+      </w:r>
+    </w:p>
+    <w:p>
+      <w:pPr>
+        <w:rPr>
+          <w:b/>
+          <w:bCs/>
+          <w:sz w:val="24"/>
+          <w:szCs w:val="24"/>
+        </w:rPr>
+      </w:pPr>
+      <w:r>
+        <w:rPr>
+          <w:b/>
+          <w:bCs/>
+          <w:sz w:val="24"/>
+          <w:szCs w:val="24"/>
+        </w:rPr>
+        <w:t>Data Preprocessing</w:t>
+      </w:r>
+    </w:p>
+    <w:p>
+      <w:r>
+        <w:t>The first part of this homework involves building polynomial regression models of different orders (ranging from 1 to 6) to predict the wear rate of a mechanical component based on three features: RPM (Revolutions per minute), Load (Applied load in Newtons), and Hardness (Hardness value of the component in HV).</w:t>
+      </w:r>
+    </w:p>
+    <w:p>
+      <w:r>
+        <w:t xml:space="preserve">Before diving into the modeling process, </w:t>
+      </w:r>
+      <w:r>
+        <w:t>I</w:t>
+      </w:r>
+      <w:r>
+        <w:t xml:space="preserve"> imported the necessary libraries, loaded the training dataset from a CSV file, and specified the features (X) and the target variable (y).</w:t>
+      </w:r>
+    </w:p>
+    <w:p>
+      <w:pPr>
+        <w:rPr>
+          <w:b/>
+          <w:bCs/>
+          <w:sz w:val="24"/>
+          <w:szCs w:val="24"/>
+        </w:rPr>
+      </w:pPr>
+      <w:r>
+        <w:rPr>
+          <w:b/>
+          <w:bCs/>
+          <w:sz w:val="24"/>
+          <w:szCs w:val="24"/>
+        </w:rPr>
+        <w:t>Polynomial Regression</w:t>
+      </w:r>
+    </w:p>
+    <w:p>
+      <w:r>
+        <w:t>Feature Engineering</w:t>
+      </w:r>
+    </w:p>
+    <w:p>
+      <w:r>
+        <w:t xml:space="preserve">For each polynomial order within the specified range, </w:t>
+      </w:r>
+      <w:r>
+        <w:t xml:space="preserve">I </w:t>
+      </w:r>
+      <w:r>
+        <w:t xml:space="preserve">created polynomial features based on RPM, Load, and Hardness using the </w:t>
+      </w:r>
+      <w:r>
+        <w:rPr>
+          <w:b/>
+          <w:bCs/>
+        </w:rPr>
+        <w:t>PolynomialFeatures</w:t>
+      </w:r>
+      <w:r>
+        <w:t xml:space="preserve"> transformer from scikit-learn. These polynomial features allow us to capture potential nonlinear relationships between the predictors and the target variable.</w:t>
+      </w:r>
+    </w:p>
+    <w:p>
+      <w:pPr>
+        <w:rPr>
+          <w:b/>
+          <w:bCs/>
+          <w:sz w:val="24"/>
+          <w:szCs w:val="24"/>
+        </w:rPr>
+      </w:pPr>
+      <w:r>
+        <w:rPr>
+          <w:b/>
+          <w:bCs/>
+          <w:sz w:val="24"/>
+          <w:szCs w:val="24"/>
+        </w:rPr>
+        <w:t>Cross-Validation</w:t>
+      </w:r>
+    </w:p>
+    <w:p>
+      <w:r>
+        <w:t>I</w:t>
+      </w:r>
+      <w:r>
+        <w:t xml:space="preserve"> performed 5-fold cross-validation for each polynomial order. Cross-validation is a technique used to assess the predictive performance of a model. In this context, it involves splitting the dataset into five subsets (folds), training the model on four of these subsets and testing it on the fifth fold. This process is repeated five times, each time with a different fold serving as the test set.</w:t>
+      </w:r>
+    </w:p>
+    <w:p>
+      <w:pPr>
+        <w:rPr>
+          <w:b/>
+          <w:bCs/>
+        </w:rPr>
+      </w:pPr>
+      <w:r>
+        <w:rPr>
+          <w:b/>
+          <w:bCs/>
+        </w:rPr>
+        <w:t>RMSE Calculation</w:t>
+      </w:r>
+    </w:p>
+    <w:p>
+      <w:r>
+        <w:t xml:space="preserve">In each fold of the cross-validation, </w:t>
+      </w:r>
+      <w:r>
+        <w:t xml:space="preserve">I </w:t>
+      </w:r>
+      <w:r>
+        <w:t xml:space="preserve">calculated the Root Mean Squared Error (RMSE) as the evaluation metric. RMSE measures the average magnitude of the errors (differences between predicted and actual values) and is calculated as the square root of the mean of the squared errors. Specifically, for each fold, </w:t>
+      </w:r>
+      <w:r>
+        <w:t>I</w:t>
+      </w:r>
+      <w:r>
+        <w:t xml:space="preserve"> calculated the negative mean squared error (neg_mean_squared_error) using scikit-learn's </w:t>
+      </w:r>
+      <w:r>
+        <w:rPr>
+          <w:b/>
+          <w:bCs/>
+        </w:rPr>
+        <w:t>cross_val_score</w:t>
+      </w:r>
+      <w:r>
+        <w:t xml:space="preserve"> function and then took the square root of its absolute value to obtain the RMSE.</w:t>
+      </w:r>
+    </w:p>
+    <w:p>
+      <w:pPr>
+        <w:rPr>
+          <w:b/>
+          <w:bCs/>
+          <w:sz w:val="24"/>
+          <w:szCs w:val="24"/>
+        </w:rPr>
+      </w:pPr>
+      <w:r>
+        <w:rPr>
+          <w:b/>
+          <w:bCs/>
+          <w:sz w:val="24"/>
+          <w:szCs w:val="24"/>
+        </w:rPr>
+        <w:t>Model Selection</w:t>
+      </w:r>
+    </w:p>
+    <w:p>
+      <w:r>
+        <w:t>I</w:t>
+      </w:r>
+      <w:r>
+        <w:t xml:space="preserve"> recorded the average RMSE for each polynomial order across the five folds. The polynomial order that resulted in the lowest average RMSE was chosen as the best model order. In our case, the best polynomial order was determined to be 4.</w:t>
+      </w:r>
+    </w:p>
+    <w:p>
+      <w:pPr>
+        <w:rPr>
+          <w:b/>
+          <w:bCs/>
+          <w:sz w:val="24"/>
+          <w:szCs w:val="24"/>
+        </w:rPr>
+      </w:pPr>
+      <w:r>
+        <w:rPr>
+          <w:b/>
+          <w:bCs/>
+          <w:sz w:val="24"/>
+          <w:szCs w:val="24"/>
+        </w:rPr>
+        <w:t>Model Retraining and Saving</w:t>
+      </w:r>
+    </w:p>
+    <w:p>
+      <w:r>
+        <w:t xml:space="preserve">To ensure the best model's performance, </w:t>
+      </w:r>
+      <w:r>
+        <w:t>I</w:t>
+      </w:r>
+      <w:r>
+        <w:t xml:space="preserve"> retrained the model using the entire training dataset with the selected polynomial order. The retrained model was saved using Python's joblib library.</w:t>
+      </w:r>
+    </w:p>
+    <w:p>
+      <w:pPr>
+        <w:rPr>
+          <w:b/>
+          <w:bCs/>
+          <w:sz w:val="24"/>
+          <w:szCs w:val="24"/>
+        </w:rPr>
+      </w:pPr>
+      <w:r>
+        <w:rPr>
+          <w:b/>
+          <w:bCs/>
+          <w:sz w:val="24"/>
+          <w:szCs w:val="24"/>
+        </w:rPr>
+        <w:lastRenderedPageBreak/>
+        <w:t>Graphical Representation</w:t>
+      </w:r>
+    </w:p>
+    <w:p>
+      <w:r>
+        <w:t>I</w:t>
+      </w:r>
+      <w:r>
+        <w:t xml:space="preserve"> visualized the relationship between polynomial order and average RMSE by creating a plot. The x-axis represents the polynomial order, and the y-axis represents the average RMSE. This plot helps us visualize how the RMSE changes with the complexity (polynomial order) of the model.</w:t>
+      </w:r>
+    </w:p>
+    <w:p>
+      <w:r>
+        <w:drawing>
+          <wp:inline distT="0" distB="0" distL="0" distR="0" wp14:anchorId="283A92A0" wp14:editId="1594025C">
+            <wp:extent cx="5943600" cy="3548380"/>
+            <wp:effectExtent l="19050" t="19050" r="19050" b="13970"/>
+            <wp:docPr id="1351430758" name="Picture 1" descr="A graph with a line and a line&#10;&#10;Description automatically generated with medium confidence"/>
+            <wp:cNvGraphicFramePr>
+              <a:graphicFrameLocks xmlns:a="http://schemas.openxmlformats.org/drawingml/2006/main" noChangeAspect="1"/>
+            </wp:cNvGraphicFramePr>
+            <a:graphic xmlns:a="http://schemas.openxmlformats.org/drawingml/2006/main">
+              <a:graphicData uri="http://schemas.openxmlformats.org/drawingml/2006/picture">
+                <pic:pic xmlns:pic="http://schemas.openxmlformats.org/drawingml/2006/picture">
+                  <pic:nvPicPr>
+                    <pic:cNvPr id="1351430758" name="Picture 1" descr="A graph with a line and a line&#10;&#10;Description automatically generated with medium confidence"/>
+                    <pic:cNvPicPr/>
+                  </pic:nvPicPr>
+                  <pic:blipFill>
+                    <a:blip r:embed="rId5"/>
+                    <a:stretch>
+                      <a:fillRect/>
+                    </a:stretch>
+                  </pic:blipFill>
+                  <pic:spPr>
+                    <a:xfrm>
+                      <a:off x="0" y="0"/>
+                      <a:ext cx="5943600" cy="3548380"/>
+                    </a:xfrm>
+                    <a:prstGeom prst="rect">
+                      <a:avLst/>
+                    </a:prstGeom>
+                    <a:ln>
+                      <a:solidFill>
+                        <a:schemeClr val="tx1"/>
+                      </a:solidFill>
+                    </a:ln>
+                  </pic:spPr>
+                </pic:pic>
+              </a:graphicData>
+            </a:graphic>
+          </wp:inline>
+        </w:drawing>
+      </w:r>
+    </w:p>
+    <w:p>
+      <w:pPr>
+        <w:rPr>
+          <w:b/>
+          <w:bCs/>
+        </w:rPr>
+      </w:pPr>
+      <w:r>
+        <w:rPr>
+          <w:b/>
+          <w:bCs/>
+        </w:rPr>
+        <w:t>Cross-Validation Principle</w:t>
+      </w:r>
+    </w:p>
+    <w:p>
+      <w:r>
+        <w:t>5-fold cross-validation is a widely used technique in machine learning for model evaluation and selection. Its principle can be summarized as follows:</w:t>
+      </w:r>
+    </w:p>
+    <w:p>
+      <w:pPr>
+        <w:numPr>
+          <w:ilvl w:val="0"/>
+          <w:numId w:val="1"/>
+        </w:numPr>
+      </w:pPr>
+      <w:r>
+        <w:t>The dataset is randomly divided into five subsets or "folds."</w:t>
+      </w:r>
+    </w:p>
+    <w:p>
+      <w:pPr>
+        <w:numPr>
+          <w:ilvl w:val="0"/>
+          <w:numId w:val="1"/>
+        </w:numPr>
+      </w:pPr>
+      <w:r>
+        <w:t>The model is trained on four of these folds and evaluated on the remaining fold. This process is repeated five times, with each fold serving as the test set exactly once.</w:t>
+      </w:r>
+    </w:p>
+    <w:p>
+      <w:pPr>
+        <w:numPr>
+          <w:ilvl w:val="0"/>
+          <w:numId w:val="1"/>
+        </w:numPr>
+      </w:pPr>
+      <w:r>
+        <w:t>At the end of the process, five evaluation scores are obtained (in this case, RMSE values).</w:t>
+      </w:r>
+    </w:p>
+    <w:p>
+      <w:pPr>
+        <w:numPr>
+          <w:ilvl w:val="0"/>
+          <w:numId w:val="1"/>
+        </w:numPr>
+      </w:pPr>
+      <w:r>
+        <w:t>The average of these scores is calculated to assess the model's performance.</w:t>
+      </w:r>
+    </w:p>
+    <w:p>
+      <w:r>
+        <w:t>Cross-validation helps to improve the generalizability of the models by providing a more robust estimate of their performance. It ensures that the model is evaluated on different subsets of the data, which helps identify any overfitting issues. By averaging the evaluation scores, it provides a more stable and reliable estimate of the model's predictive performance on unseen data.</w:t>
+      </w:r>
+    </w:p>
+    <w:p>
+      <w:pPr>
+        <w:pStyle w:val="Heading2"/>
+        <w:rPr>
+          <w:b/>
+          <w:bCs/>
+          <w:sz w:val="32"/>
+          <w:szCs w:val="32"/>
+        </w:rPr>
+      </w:pPr>
+      <w:r>
+        <w:rPr>
+          <w:b/>
+          <w:bCs/>
+          <w:sz w:val="32"/>
+          <w:szCs w:val="32"/>
+        </w:rPr>
+        <w:t>Part 2: Ridge-regularized Polynomial Models</w:t>
+      </w:r>
+    </w:p>
+    <w:p>
+      <w:pPr>
+        <w:rPr>
+          <w:b/>
+          <w:bCs/>
+          <w:sz w:val="24"/>
+          <w:szCs w:val="24"/>
+        </w:rPr>
+      </w:pPr>
+      <w:r>
+        <w:rPr>
+          <w:b/>
+          <w:bCs/>
+          <w:sz w:val="24"/>
+          <w:szCs w:val="24"/>
+        </w:rPr>
+        <w:t>Ridge Regularization</w:t>
+      </w:r>
+    </w:p>
+    <w:p>
+      <w:r>
+        <w:lastRenderedPageBreak/>
+        <w:t xml:space="preserve">In the second part of the homework, </w:t>
+      </w:r>
+      <w:r>
+        <w:t>I</w:t>
+      </w:r>
+      <w:r>
+        <w:t xml:space="preserve"> extended the polynomial regression models from Part 1 by applying Ridge regularization. Ridge regularization is a technique used to prevent overfitting in regression models by adding a penalty term to the loss function. This penalty term is controlled by a hyperparameter called "alpha."</w:t>
+      </w:r>
+    </w:p>
+    <w:p>
+      <w:pPr>
+        <w:rPr>
+          <w:b/>
+          <w:bCs/>
+          <w:sz w:val="24"/>
+          <w:szCs w:val="24"/>
+        </w:rPr>
+      </w:pPr>
+      <w:r>
+        <w:rPr>
+          <w:b/>
+          <w:bCs/>
+          <w:sz w:val="24"/>
+          <w:szCs w:val="24"/>
+        </w:rPr>
+        <w:t>Model Selection with Ridge Regularization</w:t>
+      </w:r>
+    </w:p>
+    <w:p>
+      <w:pPr>
+        <w:rPr>
+          <w:b/>
+          <w:bCs/>
+          <w:sz w:val="24"/>
+          <w:szCs w:val="24"/>
+        </w:rPr>
+      </w:pPr>
+      <w:r>
+        <w:t>I</w:t>
+      </w:r>
+      <w:r>
+        <w:t xml:space="preserve"> followed a similar process as in Part 1 for generating polynomial features based on RPM, Load, and Hardness.</w:t>
+      </w:r>
+    </w:p>
+    <w:p>
+      <w:pPr>
+        <w:rPr>
+          <w:b/>
+          <w:bCs/>
+          <w:sz w:val="24"/>
+          <w:szCs w:val="24"/>
+        </w:rPr>
+      </w:pPr>
+      <w:r>
+        <w:rPr>
+          <w:b/>
+          <w:bCs/>
+          <w:sz w:val="24"/>
+          <w:szCs w:val="24"/>
+        </w:rPr>
+        <w:t>Standardization</w:t>
+      </w:r>
+    </w:p>
+    <w:p>
+      <w:r>
+        <w:t xml:space="preserve">Before applying Ridge regularization, </w:t>
+      </w:r>
+      <w:r>
+        <w:t>I</w:t>
+      </w:r>
+      <w:r>
+        <w:t xml:space="preserve"> standardized the polynomial features using the </w:t>
+      </w:r>
+      <w:r>
+        <w:rPr>
+          <w:b/>
+          <w:bCs/>
+        </w:rPr>
+        <w:t>StandardScaler</w:t>
+      </w:r>
+      <w:r>
+        <w:t xml:space="preserve"> from scikit-learn. Standardization ensures that all features have a mean of 0 and a standard deviation of 1, which is a common practice when using Ridge regularization.</w:t>
+      </w:r>
+    </w:p>
+    <w:p>
+      <w:pPr>
+        <w:rPr>
+          <w:b/>
+          <w:bCs/>
+          <w:sz w:val="24"/>
+          <w:szCs w:val="24"/>
+        </w:rPr>
+      </w:pPr>
+      <w:r>
+        <w:rPr>
+          <w:b/>
+          <w:bCs/>
+          <w:sz w:val="24"/>
+          <w:szCs w:val="24"/>
+        </w:rPr>
+        <w:t>Cross-Validation with Ridge Regression</w:t>
+      </w:r>
+    </w:p>
+    <w:p>
+      <w:r>
+        <w:t xml:space="preserve">For each combination of polynomial order (ranging from 1 to 6) and penalty coefficient (alpha), </w:t>
+      </w:r>
+      <w:r>
+        <w:t>I</w:t>
+      </w:r>
+      <w:r>
+        <w:t xml:space="preserve"> performed 5-fold cross-validation using Ridge regression. In this case, RMSE was again used as the evaluation metric. </w:t>
+      </w:r>
+      <w:r>
+        <w:t>I</w:t>
+      </w:r>
+      <w:r>
+        <w:t xml:space="preserve"> aimed to find the combination of polynomial order and alpha that resulted in the lowest average RMSE.</w:t>
+      </w:r>
+    </w:p>
+    <w:p>
+      <w:pPr>
+        <w:rPr>
+          <w:b/>
+          <w:bCs/>
+          <w:sz w:val="24"/>
+          <w:szCs w:val="24"/>
+        </w:rPr>
+      </w:pPr>
+      <w:r>
+        <w:rPr>
+          <w:b/>
+          <w:bCs/>
+          <w:sz w:val="24"/>
+          <w:szCs w:val="24"/>
+        </w:rPr>
+        <w:t>Model Retraining and Saving</w:t>
+      </w:r>
+    </w:p>
     <w:p>
       <w:proofErr w:type="gramStart"/>
       <w:r>
-        <w:t>![</w:t>
+        <w:t>Similar to</w:t>
       </w:r>
       <w:proofErr w:type="gramEnd"/>
       <w:r>
-        <w:t>Polynomial Order vs. Average RMSE](polynomial_order_vs_rmse.png)</w:t>
-      </w:r>
-    </w:p>
-    <w:p>
-      <w:r>
-        <w:t>### Cross-Validation</w:t>
-      </w:r>
-    </w:p>
-    <w:p>
+        <w:t xml:space="preserve"> Part 1, after determining the best combination of polynomial order and penalty coefficient, </w:t>
+      </w:r>
+      <w:r>
+        <w:t>I</w:t>
+      </w:r>
+      <w:r>
+        <w:t xml:space="preserve"> retrained the Ridge-regularized model using the entire training dataset. The retrained model was saved using joblib.</w:t>
+      </w:r>
+    </w:p>
+    <w:p>
+      <w:pPr>
+        <w:rPr>
+          <w:b/>
+          <w:bCs/>
+          <w:sz w:val="24"/>
+          <w:szCs w:val="24"/>
+        </w:rPr>
+      </w:pPr>
+      <w:r>
+        <w:rPr>
+          <w:b/>
+          <w:bCs/>
+          <w:sz w:val="24"/>
+          <w:szCs w:val="24"/>
+        </w:rPr>
+        <w:t>Comparison with Part 1</w:t>
+      </w:r>
+    </w:p>
+    <w:p>
+      <w:r>
+        <w:t>Interestingly, in Part 2, the combination of polynomial order and penalty coefficient that resulted in the lowest average RMSE was found to be the same as in Part 1, which was a polynomial order of 4. This suggests that the Ridge regularization did not significantly alter the model's complexity compared to the non-regularized polynomial model.</w:t>
+      </w:r>
+    </w:p>
+    <w:p>
+      <w:pPr>
+        <w:rPr>
+          <w:b/>
+          <w:bCs/>
+          <w:sz w:val="24"/>
+          <w:szCs w:val="24"/>
+        </w:rPr>
+      </w:pPr>
+      <w:r>
+        <w:rPr>
+          <w:b/>
+          <w:bCs/>
+          <w:sz w:val="24"/>
+          <w:szCs w:val="24"/>
+        </w:rPr>
+        <w:t>Conclusion</w:t>
+      </w:r>
+    </w:p>
+    <w:p>
+      <w:r>
+        <w:t xml:space="preserve">In this homework, </w:t>
+      </w:r>
+      <w:r>
+        <w:t>I</w:t>
+      </w:r>
+      <w:r>
+        <w:t xml:space="preserve"> built and evaluated polynomial regression models to predict the wear rate of a mechanical component based on RPM, Load, and Hardness features. </w:t>
+      </w:r>
+      <w:r>
+        <w:t>I</w:t>
+      </w:r>
+      <w:r>
+        <w:t xml:space="preserve"> also extended these models by applying Ridge regularization.</w:t>
+      </w:r>
+    </w:p>
+    <w:p>
+      <w:r>
+        <w:t>The principle of 5-fold cross-validation was discussed, highlighting its importance in assessing model performance and improving generalizability.</w:t>
+      </w:r>
+    </w:p>
+    <w:p>
+      <w:r>
+        <w:t>Ultimately, the selected best-performing model was a polynomial regression model of order 4, which achieved the lowest average RMSE. This model was retrained and saved for further evaluation.</w:t>
+      </w:r>
+    </w:p>
+    <w:p>
+      <w:r>
+        <w:t xml:space="preserve">The Ridge-regularized model with the same polynomial order did not result in a significantly different model, suggesting that the non-regularized model was already adequately fitting the data. Ridge </w:t>
+      </w:r>
       <w:r>
         <w:lastRenderedPageBreak/>
-        <w:t xml:space="preserve">The principle of 5-fold cross-validation entails splitting the data into five subsets, known as folds. During each iteration, </w:t>
-      </w:r>
-      <w:proofErr w:type="gramStart"/>
-      <w:r>
-        <w:t>one fold</w:t>
-      </w:r>
-      <w:proofErr w:type="gramEnd"/>
-      <w:r>
-        <w:t xml:space="preserve"> is designated as the validation set, while the remaining four folds serve as the training data. RMSE is calculated for each fold, and the average RMSE across all folds is reported. This technique ensures that our models' predictive performance is evaluated comprehensively and helps us assess their generalizability to unseen data.</w:t>
-      </w:r>
-    </w:p>
-    <w:p/>
-    <w:p>
-      <w:r>
-        <w:t>## Part 2: Ridge-regularized Polynomial Models</w:t>
-      </w:r>
-    </w:p>
-    <w:p>
-      <w:r>
-        <w:t>### Polynomial Models with Ridge Regularization</w:t>
-      </w:r>
-    </w:p>
-    <w:p>
-      <w:r>
-        <w:t>In this phase, we introduced Ridge regularization to our polynomial regression models. We considered polynomial orders ranging from 1 to 6 and explored a range of penalty coefficients (alphas) to control the degree of regularization.</w:t>
-      </w:r>
-    </w:p>
-    <w:p/>
-    <w:p>
-      <w:r>
-        <w:t>### Results</w:t>
-      </w:r>
-      <w:r>
-        <w:t xml:space="preserve"> </w:t>
-      </w:r>
-      <w:r>
-        <w:rPr>
-          <w:color w:val="FF0000"/>
-        </w:rPr>
-        <w:t>CHANGE</w:t>
-      </w:r>
-    </w:p>
-    <w:p>
-      <w:r>
-        <w:t>Interestingly, the combination that yielded the lowest average RMSE across the 5 folds differed from the previous results. In this case, a polynomial order of 5 with a Ridge alpha of 0.1 emerged as the best-performing model. Ridge regularization introduces a penalty term into the model's loss function, encouraging smoother and more generalizable models. This shift towards a higher-degree polynomial underscores the importance of regularization in preventing overfitting and enhancing predictive accuracy.</w:t>
-      </w:r>
-    </w:p>
-    <w:p/>
-    <w:p>
-      <w:r>
-        <w:t>## Saving Models for Evaluation</w:t>
-      </w:r>
-    </w:p>
-    <w:p>
-      <w:r>
-        <w:t xml:space="preserve">To ensure that our models can be evaluated on a separate test dataset, we used Python's </w:t>
-      </w:r>
-      <w:proofErr w:type="spellStart"/>
-      <w:r>
-        <w:t>joblib</w:t>
-      </w:r>
-      <w:proofErr w:type="spellEnd"/>
-      <w:r>
-        <w:t xml:space="preserve"> library to save the best-performing models from both Part 1 and Part 2. These saved models can undergo rigorous testing to validate their real-world predictive performance.</w:t>
-      </w:r>
-    </w:p>
-    <w:p/>
-    <w:p>
-      <w:r>
-        <w:t>## Conclusion</w:t>
-      </w:r>
-    </w:p>
-    <w:p>
-      <w:r>
-        <w:t>In conclusion, our data analysis and modeling endeavors have culminated in the selection of two top-performing models:</w:t>
-      </w:r>
-    </w:p>
-    <w:p/>
-    <w:p>
-      <w:r>
-        <w:t>1. A polynomial regression model of degree 4 without regularization.</w:t>
-      </w:r>
-    </w:p>
-    <w:p>
-      <w:r>
-        <w:t xml:space="preserve">2. A Ridge-regularized polynomial regression model of degree </w:t>
-      </w:r>
-      <w:r>
-        <w:t>4</w:t>
-      </w:r>
-      <w:r>
-        <w:t xml:space="preserve"> with a regularization alpha of 0.</w:t>
-      </w:r>
-      <w:r>
-        <w:t>00</w:t>
-      </w:r>
-      <w:r>
-        <w:t>1.</w:t>
-      </w:r>
-    </w:p>
-    <w:p/>
-    <w:p>
-      <w:r>
-        <w:lastRenderedPageBreak/>
-        <w:t>The choice between these models may depend on specific requirements, such as the desired balance between model complexity and regularization strength. To ensure their practical utility, we recommend evaluating these models on an independent test dataset.</w:t>
+        <w:t>regularization is often more beneficial when dealing with highly complex models that are prone to overfitting.</w:t>
+      </w:r>
+    </w:p>
+    <w:p>
+      <w:r>
+        <w:t>The saved models are ready for further testing on the test dataset, which is held by the instructor to evaluate the models' generalizability and predictive accuracy.</w:t>
       </w:r>
     </w:p>
     <w:p/>
@@ -204,6 +667,127 @@
     </w:sectPr>
   </w:body>
 </w:document>
+</file>
+
+<file path=word/numbering.xml><?xml version="1.0" encoding="utf-8"?>
+<w:numbering xmlns:wpc="http://schemas.microsoft.com/office/word/2010/wordprocessingCanvas" xmlns:cx="http://schemas.microsoft.com/office/drawing/2014/chartex" xmlns:cx1="http://schemas.microsoft.com/office/drawing/2015/9/8/chartex" xmlns:cx2="http://schemas.microsoft.com/office/drawing/2015/10/21/chartex" xmlns:cx3="http://schemas.microsoft.com/office/drawing/2016/5/9/chartex" xmlns:cx4="http://schemas.microsoft.com/office/drawing/2016/5/10/chartex" xmlns:cx5="http://schemas.microsoft.com/office/drawing/2016/5/11/chartex" xmlns:cx6="http://schemas.microsoft.com/office/drawing/2016/5/12/chartex" xmlns:cx7="http://schemas.microsoft.com/office/drawing/2016/5/13/chartex" xmlns:cx8="http://schemas.microsoft.com/office/drawing/2016/5/14/chartex" xmlns:mc="http://schemas.openxmlformats.org/markup-compatibility/2006" xmlns:aink="http://schemas.microsoft.com/office/drawing/2016/ink" xmlns:am3d="http://schemas.microsoft.com/office/drawing/2017/model3d" xmlns:o="urn:schemas-microsoft-com:office:office" xmlns:oel="http://schemas.microsoft.com/office/2019/extlst" xmlns:r="http://schemas.openxmlformats.org/officeDocument/2006/relationships" xmlns:m="http://schemas.openxmlformats.org/officeDocument/2006/math" xmlns:v="urn:schemas-microsoft-com:vml" xmlns:wp14="http://schemas.microsoft.com/office/word/2010/wordprocessingDrawing" xmlns:wp="http://schemas.openxmlformats.org/drawingml/2006/wordprocessingDrawing" xmlns:w10="urn:schemas-microsoft-com:office:word" xmlns:w="http://schemas.openxmlformats.org/wordprocessingml/2006/main" xmlns:w14="http://schemas.microsoft.com/office/word/2010/wordml" xmlns:w15="http://schemas.microsoft.com/office/word/2012/wordml" xmlns:w16cex="http://schemas.microsoft.com/office/word/2018/wordml/cex" xmlns:w16cid="http://schemas.microsoft.com/office/word/2016/wordml/cid" xmlns:w16="http://schemas.microsoft.com/office/word/2018/wordml" xmlns:w16sdtdh="http://schemas.microsoft.com/office/word/2020/wordml/sdtdatahash" xmlns:w16se="http://schemas.microsoft.com/office/word/2015/wordml/symex" xmlns:wpg="http://schemas.microsoft.com/office/word/2010/wordprocessingGroup" xmlns:wpi="http://schemas.microsoft.com/office/word/2010/wordprocessingInk" xmlns:wne="http://schemas.microsoft.com/office/word/2006/wordml" xmlns:wps="http://schemas.microsoft.com/office/word/2010/wordprocessingShape" mc:Ignorable="w14 w15 w16se w16cid w16 w16cex w16sdtdh wp14">
+  <w:abstractNum w:abstractNumId="0" w15:restartNumberingAfterBreak="0">
+    <w:nsid w:val="26A122AE"/>
+    <w:multiLevelType w:val="multilevel"/>
+    <w:tmpl w:val="2FEE38A4"/>
+    <w:lvl w:ilvl="0">
+      <w:start w:val="1"/>
+      <w:numFmt w:val="decimal"/>
+      <w:lvlText w:val="%1."/>
+      <w:lvlJc w:val="left"/>
+      <w:pPr>
+        <w:tabs>
+          <w:tab w:val="num" w:pos="720"/>
+        </w:tabs>
+        <w:ind w:left="720" w:hanging="360"/>
+      </w:pPr>
+    </w:lvl>
+    <w:lvl w:ilvl="1" w:tentative="1">
+      <w:start w:val="1"/>
+      <w:numFmt w:val="decimal"/>
+      <w:lvlText w:val="%2."/>
+      <w:lvlJc w:val="left"/>
+      <w:pPr>
+        <w:tabs>
+          <w:tab w:val="num" w:pos="1440"/>
+        </w:tabs>
+        <w:ind w:left="1440" w:hanging="360"/>
+      </w:pPr>
+    </w:lvl>
+    <w:lvl w:ilvl="2" w:tentative="1">
+      <w:start w:val="1"/>
+      <w:numFmt w:val="decimal"/>
+      <w:lvlText w:val="%3."/>
+      <w:lvlJc w:val="left"/>
+      <w:pPr>
+        <w:tabs>
+          <w:tab w:val="num" w:pos="2160"/>
+        </w:tabs>
+        <w:ind w:left="2160" w:hanging="360"/>
+      </w:pPr>
+    </w:lvl>
+    <w:lvl w:ilvl="3" w:tentative="1">
+      <w:start w:val="1"/>
+      <w:numFmt w:val="decimal"/>
+      <w:lvlText w:val="%4."/>
+      <w:lvlJc w:val="left"/>
+      <w:pPr>
+        <w:tabs>
+          <w:tab w:val="num" w:pos="2880"/>
+        </w:tabs>
+        <w:ind w:left="2880" w:hanging="360"/>
+      </w:pPr>
+    </w:lvl>
+    <w:lvl w:ilvl="4" w:tentative="1">
+      <w:start w:val="1"/>
+      <w:numFmt w:val="decimal"/>
+      <w:lvlText w:val="%5."/>
+      <w:lvlJc w:val="left"/>
+      <w:pPr>
+        <w:tabs>
+          <w:tab w:val="num" w:pos="3600"/>
+        </w:tabs>
+        <w:ind w:left="3600" w:hanging="360"/>
+      </w:pPr>
+    </w:lvl>
+    <w:lvl w:ilvl="5" w:tentative="1">
+      <w:start w:val="1"/>
+      <w:numFmt w:val="decimal"/>
+      <w:lvlText w:val="%6."/>
+      <w:lvlJc w:val="left"/>
+      <w:pPr>
+        <w:tabs>
+          <w:tab w:val="num" w:pos="4320"/>
+        </w:tabs>
+        <w:ind w:left="4320" w:hanging="360"/>
+      </w:pPr>
+    </w:lvl>
+    <w:lvl w:ilvl="6" w:tentative="1">
+      <w:start w:val="1"/>
+      <w:numFmt w:val="decimal"/>
+      <w:lvlText w:val="%7."/>
+      <w:lvlJc w:val="left"/>
+      <w:pPr>
+        <w:tabs>
+          <w:tab w:val="num" w:pos="5040"/>
+        </w:tabs>
+        <w:ind w:left="5040" w:hanging="360"/>
+      </w:pPr>
+    </w:lvl>
+    <w:lvl w:ilvl="7" w:tentative="1">
+      <w:start w:val="1"/>
+      <w:numFmt w:val="decimal"/>
+      <w:lvlText w:val="%8."/>
+      <w:lvlJc w:val="left"/>
+      <w:pPr>
+        <w:tabs>
+          <w:tab w:val="num" w:pos="5760"/>
+        </w:tabs>
+        <w:ind w:left="5760" w:hanging="360"/>
+      </w:pPr>
+    </w:lvl>
+    <w:lvl w:ilvl="8" w:tentative="1">
+      <w:start w:val="1"/>
+      <w:numFmt w:val="decimal"/>
+      <w:lvlText w:val="%9."/>
+      <w:lvlJc w:val="left"/>
+      <w:pPr>
+        <w:tabs>
+          <w:tab w:val="num" w:pos="6480"/>
+        </w:tabs>
+        <w:ind w:left="6480" w:hanging="360"/>
+      </w:pPr>
+    </w:lvl>
+  </w:abstractNum>
+  <w:num w:numId="1" w16cid:durableId="792603187">
+    <w:abstractNumId w:val="0"/>
+  </w:num>
+</w:numbering>
 </file>
 
 <file path=word/styles.xml><?xml version="1.0" encoding="utf-8"?>
@@ -607,10 +1191,52 @@
     <w:name w:val="Normal"/>
     <w:qFormat/>
   </w:style>
+  <w:style w:type="paragraph" w:styleId="Heading1">
+    <w:name w:val="heading 1"/>
+    <w:basedOn w:val="Normal"/>
+    <w:link w:val="Heading1Char"/>
+    <w:uiPriority w:val="9"/>
+    <w:qFormat/>
+    <w:rsid w:val="002919D2"/>
+    <w:pPr>
+      <w:spacing w:before="100" w:beforeAutospacing="1" w:after="100" w:afterAutospacing="1" w:line="240" w:lineRule="auto"/>
+      <w:outlineLvl w:val="0"/>
+    </w:pPr>
+    <w:rPr>
+      <w:rFonts w:ascii="Times New Roman" w:eastAsia="Times New Roman" w:hAnsi="Times New Roman" w:cs="Times New Roman"/>
+      <w:b/>
+      <w:bCs/>
+      <w:kern w:val="36"/>
+      <w:sz w:val="48"/>
+      <w:szCs w:val="48"/>
+      <w14:ligatures w14:val="none"/>
+    </w:rPr>
+  </w:style>
+  <w:style w:type="paragraph" w:styleId="Heading2">
+    <w:name w:val="heading 2"/>
+    <w:basedOn w:val="Normal"/>
+    <w:next w:val="Normal"/>
+    <w:link w:val="Heading2Char"/>
+    <w:uiPriority w:val="9"/>
+    <w:unhideWhenUsed/>
+    <w:qFormat/>
+    <w:rsid w:val="002919D2"/>
+    <w:pPr>
+      <w:keepNext/>
+      <w:keepLines/>
+      <w:spacing w:before="40" w:after="0"/>
+      <w:outlineLvl w:val="1"/>
+    </w:pPr>
+    <w:rPr>
+      <w:rFonts w:asciiTheme="majorHAnsi" w:eastAsiaTheme="majorEastAsia" w:hAnsiTheme="majorHAnsi" w:cstheme="majorBidi"/>
+      <w:color w:val="2F5496" w:themeColor="accent1" w:themeShade="BF"/>
+      <w:sz w:val="26"/>
+      <w:szCs w:val="26"/>
+    </w:rPr>
+  </w:style>
   <w:style w:type="character" w:default="1" w:styleId="DefaultParagraphFont">
     <w:name w:val="Default Paragraph Font"/>
     <w:uiPriority w:val="1"/>
-    <w:semiHidden/>
     <w:unhideWhenUsed/>
   </w:style>
   <w:style w:type="table" w:default="1" w:styleId="TableNormal">
@@ -633,6 +1259,35 @@
     <w:uiPriority w:val="99"/>
     <w:semiHidden/>
     <w:unhideWhenUsed/>
+  </w:style>
+  <w:style w:type="character" w:customStyle="1" w:styleId="Heading1Char">
+    <w:name w:val="Heading 1 Char"/>
+    <w:basedOn w:val="DefaultParagraphFont"/>
+    <w:link w:val="Heading1"/>
+    <w:uiPriority w:val="9"/>
+    <w:rsid w:val="002919D2"/>
+    <w:rPr>
+      <w:rFonts w:ascii="Times New Roman" w:eastAsia="Times New Roman" w:hAnsi="Times New Roman" w:cs="Times New Roman"/>
+      <w:b/>
+      <w:bCs/>
+      <w:kern w:val="36"/>
+      <w:sz w:val="48"/>
+      <w:szCs w:val="48"/>
+      <w14:ligatures w14:val="none"/>
+    </w:rPr>
+  </w:style>
+  <w:style w:type="character" w:customStyle="1" w:styleId="Heading2Char">
+    <w:name w:val="Heading 2 Char"/>
+    <w:basedOn w:val="DefaultParagraphFont"/>
+    <w:link w:val="Heading2"/>
+    <w:uiPriority w:val="9"/>
+    <w:rsid w:val="002919D2"/>
+    <w:rPr>
+      <w:rFonts w:asciiTheme="majorHAnsi" w:eastAsiaTheme="majorEastAsia" w:hAnsiTheme="majorHAnsi" w:cstheme="majorBidi"/>
+      <w:color w:val="2F5496" w:themeColor="accent1" w:themeShade="BF"/>
+      <w:sz w:val="26"/>
+      <w:szCs w:val="26"/>
+    </w:rPr>
   </w:style>
 </w:styles>
 </file>

</xml_diff>